<commit_message>
returning to this months later... looks like there were some changes in the .py file that I did not commit that I have forgotten writing, this update is to add my current job experience to my resume, but I am committing those changes as well
</commit_message>
<xml_diff>
--- a/gpaasch_2020_resume.docx
+++ b/gpaasch_2020_resume.docx
@@ -4,6 +4,7 @@
   <w:body>
     <w:p>
       <w:pPr>
+        <w:spacing w:after="0"/>
         <w:jc w:val="center"/>
       </w:pPr>
       <w:r>
@@ -18,8 +19,24 @@
         <w:br/>
       </w:r>
       <w:r>
-        <w:t>--------------------------------------------------------------------------</w:t>
+        <w:t xml:space="preserve">- - - - - - - - - - - - - - - - - - - - - - - - - - - - - - - - - - - - - - - - - - - - - - - - - - - - - - - - - - - - - - - - - - - - - - - - </w:t>
+      </w:r>
+    </w:p>
+    <w:p>
+      <w:pPr>
+        <w:spacing w:before="0"/>
+        <w:jc w:val="left"/>
+      </w:pPr>
+      <w:r>
+        <w:t>CCNP Routing and Switching</w:t>
         <w:br/>
+      </w:r>
+      <w:r>
+        <w:t>JNCIP-SP</w:t>
+        <w:br/>
+      </w:r>
+      <w:r>
+        <w:t xml:space="preserve">- - - - - - - - - - - - - - - - - - - - - - - - - - - - - - - - - - - - - - - - - - - - - - - - - - - - - - - - - - - - - - - - - - - - - - - - </w:t>
       </w:r>
     </w:p>
     <w:sectPr>

</xml_diff>